<commit_message>
Changed uccs logo to be smaller
</commit_message>
<xml_diff>
--- a/GE02Django Portfolio App Set Up.docx
+++ b/GE02Django Portfolio App Set Up.docx
@@ -9526,8 +9526,249 @@
     </w:p>
     <w:p/>
     <w:p>
-      <w:r>
+      <w:pPr>
+        <w:rPr>
+          <w:color w:val="FF0000"/>
+        </w:rPr>
+      </w:pPr>
+      <w:r>
+        <w:rPr>
+          <w:color w:val="FF0000"/>
+          <w:highlight w:val="yellow"/>
+        </w:rPr>
+        <w:t xml:space="preserve">To make this work I had to comment </w:t>
+      </w:r>
+      <w:proofErr w:type="gramStart"/>
+      <w:r>
+        <w:rPr>
+          <w:color w:val="FF0000"/>
+          <w:highlight w:val="yellow"/>
+        </w:rPr>
+        <w:t>out</w:t>
+      </w:r>
+      <w:proofErr w:type="gramEnd"/>
+    </w:p>
+    <w:p>
+      <w:pPr>
+        <w:rPr>
+          <w:highlight w:val="yellow"/>
+        </w:rPr>
+      </w:pPr>
+      <w:r>
+        <w:t xml:space="preserve">             </w:t>
+      </w:r>
+      <w:r>
+        <w:rPr>
+          <w:highlight w:val="yellow"/>
+        </w:rPr>
+        <w:t xml:space="preserve">these lines caused an </w:t>
+      </w:r>
+      <w:proofErr w:type="gramStart"/>
+      <w:r>
+        <w:rPr>
+          <w:highlight w:val="yellow"/>
+        </w:rPr>
+        <w:t>error</w:t>
+      </w:r>
+      <w:proofErr w:type="gramEnd"/>
+      <w:r>
+        <w:rPr>
+          <w:highlight w:val="yellow"/>
+        </w:rPr>
+        <w:t xml:space="preserve"> so I removed them</w:t>
+      </w:r>
+    </w:p>
+    <w:p>
+      <w:pPr>
+        <w:rPr>
+          <w:highlight w:val="yellow"/>
+        </w:rPr>
+      </w:pPr>
+      <w:r>
+        <w:rPr>
+          <w:highlight w:val="yellow"/>
+        </w:rPr>
+        <w:t xml:space="preserve">             {% if </w:t>
+      </w:r>
+      <w:proofErr w:type="spellStart"/>
+      <w:r>
+        <w:rPr>
+          <w:highlight w:val="yellow"/>
+        </w:rPr>
+        <w:t>user.is_authenticated</w:t>
+      </w:r>
+      <w:proofErr w:type="spellEnd"/>
+      <w:r>
+        <w:rPr>
+          <w:highlight w:val="yellow"/>
+        </w:rPr>
+        <w:t xml:space="preserve"> %}</w:t>
+      </w:r>
+    </w:p>
+    <w:p>
+      <w:pPr>
+        <w:rPr>
+          <w:highlight w:val="yellow"/>
+        </w:rPr>
+      </w:pPr>
+      <w:r>
+        <w:rPr>
+          <w:highlight w:val="yellow"/>
+        </w:rPr>
         <w:lastRenderedPageBreak/>
+        <w:t xml:space="preserve">               &lt;a class="nav-link" </w:t>
+      </w:r>
+      <w:proofErr w:type="spellStart"/>
+      <w:r>
+        <w:rPr>
+          <w:highlight w:val="yellow"/>
+        </w:rPr>
+        <w:t>href</w:t>
+      </w:r>
+      <w:proofErr w:type="spellEnd"/>
+      <w:r>
+        <w:rPr>
+          <w:highlight w:val="yellow"/>
+        </w:rPr>
+        <w:t xml:space="preserve">="{% </w:t>
+      </w:r>
+      <w:proofErr w:type="spellStart"/>
+      <w:r>
+        <w:rPr>
+          <w:highlight w:val="yellow"/>
+        </w:rPr>
+        <w:t>url</w:t>
+      </w:r>
+      <w:proofErr w:type="spellEnd"/>
+      <w:r>
+        <w:rPr>
+          <w:highlight w:val="yellow"/>
+        </w:rPr>
+        <w:t xml:space="preserve"> 'logout' %}?next</w:t>
+      </w:r>
+      <w:proofErr w:type="gramStart"/>
+      <w:r>
+        <w:rPr>
+          <w:highlight w:val="yellow"/>
+        </w:rPr>
+        <w:t>={</w:t>
+      </w:r>
+      <w:proofErr w:type="gramEnd"/>
+      <w:r>
+        <w:rPr>
+          <w:highlight w:val="yellow"/>
+        </w:rPr>
+        <w:t xml:space="preserve">{ </w:t>
+      </w:r>
+      <w:proofErr w:type="spellStart"/>
+      <w:r>
+        <w:rPr>
+          <w:highlight w:val="yellow"/>
+        </w:rPr>
+        <w:t>request.path</w:t>
+      </w:r>
+      <w:proofErr w:type="spellEnd"/>
+      <w:r>
+        <w:rPr>
+          <w:highlight w:val="yellow"/>
+        </w:rPr>
+        <w:t xml:space="preserve"> }}"&gt;Logout {{user}}&lt;/a&gt;</w:t>
+      </w:r>
+    </w:p>
+    <w:p>
+      <w:pPr>
+        <w:rPr>
+          <w:highlight w:val="yellow"/>
+        </w:rPr>
+      </w:pPr>
+      <w:r>
+        <w:rPr>
+          <w:highlight w:val="yellow"/>
+        </w:rPr>
+        <w:t xml:space="preserve">             {% else %}</w:t>
+      </w:r>
+    </w:p>
+    <w:p>
+      <w:pPr>
+        <w:rPr>
+          <w:highlight w:val="yellow"/>
+        </w:rPr>
+      </w:pPr>
+      <w:r>
+        <w:rPr>
+          <w:highlight w:val="yellow"/>
+        </w:rPr>
+        <w:t xml:space="preserve">               &lt;a class="nav-link" </w:t>
+      </w:r>
+      <w:proofErr w:type="spellStart"/>
+      <w:r>
+        <w:rPr>
+          <w:highlight w:val="yellow"/>
+        </w:rPr>
+        <w:t>href</w:t>
+      </w:r>
+      <w:proofErr w:type="spellEnd"/>
+      <w:r>
+        <w:rPr>
+          <w:highlight w:val="yellow"/>
+        </w:rPr>
+        <w:t xml:space="preserve">="{% </w:t>
+      </w:r>
+      <w:proofErr w:type="spellStart"/>
+      <w:r>
+        <w:rPr>
+          <w:highlight w:val="yellow"/>
+        </w:rPr>
+        <w:t>url</w:t>
+      </w:r>
+      <w:proofErr w:type="spellEnd"/>
+      <w:r>
+        <w:rPr>
+          <w:highlight w:val="yellow"/>
+        </w:rPr>
+        <w:t xml:space="preserve"> 'login' %}?next</w:t>
+      </w:r>
+      <w:proofErr w:type="gramStart"/>
+      <w:r>
+        <w:rPr>
+          <w:highlight w:val="yellow"/>
+        </w:rPr>
+        <w:t>={</w:t>
+      </w:r>
+      <w:proofErr w:type="gramEnd"/>
+      <w:r>
+        <w:rPr>
+          <w:highlight w:val="yellow"/>
+        </w:rPr>
+        <w:t xml:space="preserve">{ </w:t>
+      </w:r>
+      <w:proofErr w:type="spellStart"/>
+      <w:r>
+        <w:rPr>
+          <w:highlight w:val="yellow"/>
+        </w:rPr>
+        <w:t>request.path</w:t>
+      </w:r>
+      <w:proofErr w:type="spellEnd"/>
+      <w:r>
+        <w:rPr>
+          <w:highlight w:val="yellow"/>
+        </w:rPr>
+        <w:t xml:space="preserve"> }}"&gt;Login&lt;/a&gt;</w:t>
+      </w:r>
+    </w:p>
+    <w:p>
+      <w:r>
+        <w:rPr>
+          <w:highlight w:val="yellow"/>
+        </w:rPr>
+        <w:t xml:space="preserve">             {% endif %}</w:t>
+      </w:r>
+    </w:p>
+    <w:p/>
+    <w:p/>
+    <w:p>
+      <w:r>
         <w:t xml:space="preserve">I suggest exploring how to format your code easily. For example, I am using the </w:t>
       </w:r>
       <w:proofErr w:type="spellStart"/>
@@ -10154,7 +10395,6 @@
         </w:numPr>
       </w:pPr>
       <w:r>
-        <w:lastRenderedPageBreak/>
         <w:t xml:space="preserve">Create folder structure to store static </w:t>
       </w:r>
       <w:proofErr w:type="gramStart"/>
@@ -10692,6 +10932,7 @@
         </w:numPr>
       </w:pPr>
       <w:r>
+        <w:lastRenderedPageBreak/>
         <w:t>At top of base_template.html add {% load static %} above &lt;!DOCTYPE html&gt;</w:t>
       </w:r>
     </w:p>
@@ -10825,7 +11066,6 @@
           <w:sz w:val="30"/>
           <w:szCs w:val="30"/>
         </w:rPr>
-        <w:lastRenderedPageBreak/>
         <w:t>&lt;</w:t>
       </w:r>
       <w:r>

</xml_diff>